<commit_message>
github link provided in docx file
</commit_message>
<xml_diff>
--- a/VEHICLE _INVENTORY_MICROSERVICE_Aryan_Gajjar.docx
+++ b/VEHICLE _INVENTORY_MICROSERVICE_Aryan_Gajjar.docx
@@ -98,6 +98,80 @@
         </w:rPr>
         <w:t>17/02/2026</w:t>
       </w:r>
+      <w:r>
+        <w:rPr>
+          <w:b/>
+          <w:bCs/>
+          <w:sz w:val="36"/>
+          <w:szCs w:val="36"/>
+        </w:rPr>
+        <w:br/>
+      </w:r>
+      <w:r>
+        <w:rPr>
+          <w:b/>
+          <w:bCs/>
+          <w:sz w:val="36"/>
+          <w:szCs w:val="36"/>
+        </w:rPr>
+        <w:br/>
+      </w:r>
+      <w:proofErr w:type="spellStart"/>
+      <w:r>
+        <w:rPr>
+          <w:b/>
+          <w:bCs/>
+          <w:sz w:val="36"/>
+          <w:szCs w:val="36"/>
+        </w:rPr>
+        <w:t>Github</w:t>
+      </w:r>
+      <w:proofErr w:type="spellEnd"/>
+      <w:r>
+        <w:rPr>
+          <w:b/>
+          <w:bCs/>
+          <w:sz w:val="36"/>
+          <w:szCs w:val="36"/>
+        </w:rPr>
+        <w:t xml:space="preserve"> link:</w:t>
+      </w:r>
+      <w:r>
+        <w:t xml:space="preserve"> </w:t>
+      </w:r>
+      <w:hyperlink r:id="rId5" w:history="1">
+        <w:r>
+          <w:rPr>
+            <w:rStyle w:val="Hyperlink"/>
+            <w:b/>
+            <w:bCs/>
+            <w:sz w:val="36"/>
+            <w:szCs w:val="36"/>
+          </w:rPr>
+          <w:t>https://github.com/agajjar2211/PROG3176-Programming-Distributed-Applications-Development-Aryan-Gajjar-.git</w:t>
+        </w:r>
+      </w:hyperlink>
+    </w:p>
+    <w:p>
+      <w:pPr>
+        <w:spacing w:line="240" w:lineRule="auto"/>
+        <w:jc w:val="center"/>
+        <w:rPr>
+          <w:b/>
+          <w:bCs/>
+          <w:sz w:val="36"/>
+          <w:szCs w:val="36"/>
+        </w:rPr>
+      </w:pPr>
+      <w:r>
+        <w:rPr>
+          <w:b/>
+          <w:bCs/>
+          <w:sz w:val="36"/>
+          <w:szCs w:val="36"/>
+        </w:rPr>
+        <w:t xml:space="preserve"> </w:t>
+      </w:r>
     </w:p>
     <w:p>
       <w:pPr>
@@ -126,69 +200,6 @@
                 <pic:pic xmlns:pic="http://schemas.openxmlformats.org/drawingml/2006/picture">
                   <pic:nvPicPr>
                     <pic:cNvPr id="1500842355" name=""/>
-                    <pic:cNvPicPr/>
-                  </pic:nvPicPr>
-                  <pic:blipFill>
-                    <a:blip r:embed="rId5"/>
-                    <a:stretch>
-                      <a:fillRect/>
-                    </a:stretch>
-                  </pic:blipFill>
-                  <pic:spPr>
-                    <a:xfrm>
-                      <a:off x="0" y="0"/>
-                      <a:ext cx="6858000" cy="3857625"/>
-                    </a:xfrm>
-                    <a:prstGeom prst="rect">
-                      <a:avLst/>
-                    </a:prstGeom>
-                  </pic:spPr>
-                </pic:pic>
-              </a:graphicData>
-            </a:graphic>
-          </wp:inline>
-        </w:drawing>
-      </w:r>
-    </w:p>
-    <w:p>
-      <w:pPr>
-        <w:spacing w:line="240" w:lineRule="auto"/>
-        <w:rPr>
-          <w:b/>
-          <w:bCs/>
-          <w:sz w:val="36"/>
-          <w:szCs w:val="36"/>
-        </w:rPr>
-      </w:pPr>
-    </w:p>
-    <w:p>
-      <w:pPr>
-        <w:spacing w:line="240" w:lineRule="auto"/>
-        <w:rPr>
-          <w:b/>
-          <w:bCs/>
-          <w:sz w:val="36"/>
-          <w:szCs w:val="36"/>
-        </w:rPr>
-      </w:pPr>
-      <w:r>
-        <w:rPr>
-          <w:noProof/>
-        </w:rPr>
-        <w:lastRenderedPageBreak/>
-        <w:drawing>
-          <wp:inline distT="0" distB="0" distL="0" distR="0" wp14:anchorId="539D70FD" wp14:editId="0D7CA266">
-            <wp:extent cx="6858000" cy="3857625"/>
-            <wp:effectExtent l="0" t="0" r="0" b="9525"/>
-            <wp:docPr id="1321103900" name="Picture 1"/>
-            <wp:cNvGraphicFramePr>
-              <a:graphicFrameLocks xmlns:a="http://schemas.openxmlformats.org/drawingml/2006/main" noChangeAspect="1"/>
-            </wp:cNvGraphicFramePr>
-            <a:graphic xmlns:a="http://schemas.openxmlformats.org/drawingml/2006/main">
-              <a:graphicData uri="http://schemas.openxmlformats.org/drawingml/2006/picture">
-                <pic:pic xmlns:pic="http://schemas.openxmlformats.org/drawingml/2006/picture">
-                  <pic:nvPicPr>
-                    <pic:cNvPr id="1321103900" name=""/>
                     <pic:cNvPicPr/>
                   </pic:nvPicPr>
                   <pic:blipFill>
@@ -217,6 +228,69 @@
       <w:pPr>
         <w:spacing w:line="240" w:lineRule="auto"/>
         <w:rPr>
+          <w:b/>
+          <w:bCs/>
+          <w:sz w:val="36"/>
+          <w:szCs w:val="36"/>
+        </w:rPr>
+      </w:pPr>
+    </w:p>
+    <w:p>
+      <w:pPr>
+        <w:spacing w:line="240" w:lineRule="auto"/>
+        <w:rPr>
+          <w:b/>
+          <w:bCs/>
+          <w:sz w:val="36"/>
+          <w:szCs w:val="36"/>
+        </w:rPr>
+      </w:pPr>
+      <w:r>
+        <w:rPr>
+          <w:noProof/>
+        </w:rPr>
+        <w:lastRenderedPageBreak/>
+        <w:drawing>
+          <wp:inline distT="0" distB="0" distL="0" distR="0" wp14:anchorId="539D70FD" wp14:editId="0D7CA266">
+            <wp:extent cx="6858000" cy="3857625"/>
+            <wp:effectExtent l="0" t="0" r="0" b="9525"/>
+            <wp:docPr id="1321103900" name="Picture 1"/>
+            <wp:cNvGraphicFramePr>
+              <a:graphicFrameLocks xmlns:a="http://schemas.openxmlformats.org/drawingml/2006/main" noChangeAspect="1"/>
+            </wp:cNvGraphicFramePr>
+            <a:graphic xmlns:a="http://schemas.openxmlformats.org/drawingml/2006/main">
+              <a:graphicData uri="http://schemas.openxmlformats.org/drawingml/2006/picture">
+                <pic:pic xmlns:pic="http://schemas.openxmlformats.org/drawingml/2006/picture">
+                  <pic:nvPicPr>
+                    <pic:cNvPr id="1321103900" name=""/>
+                    <pic:cNvPicPr/>
+                  </pic:nvPicPr>
+                  <pic:blipFill>
+                    <a:blip r:embed="rId7"/>
+                    <a:stretch>
+                      <a:fillRect/>
+                    </a:stretch>
+                  </pic:blipFill>
+                  <pic:spPr>
+                    <a:xfrm>
+                      <a:off x="0" y="0"/>
+                      <a:ext cx="6858000" cy="3857625"/>
+                    </a:xfrm>
+                    <a:prstGeom prst="rect">
+                      <a:avLst/>
+                    </a:prstGeom>
+                  </pic:spPr>
+                </pic:pic>
+              </a:graphicData>
+            </a:graphic>
+          </wp:inline>
+        </w:drawing>
+      </w:r>
+    </w:p>
+    <w:p>
+      <w:pPr>
+        <w:spacing w:line="240" w:lineRule="auto"/>
+        <w:rPr>
           <w:noProof/>
         </w:rPr>
       </w:pPr>
@@ -241,7 +315,7 @@
                     <pic:cNvPicPr/>
                   </pic:nvPicPr>
                   <pic:blipFill>
-                    <a:blip r:embed="rId7"/>
+                    <a:blip r:embed="rId8"/>
                     <a:stretch>
                       <a:fillRect/>
                     </a:stretch>
@@ -287,7 +361,7 @@
                     <pic:cNvPicPr/>
                   </pic:nvPicPr>
                   <pic:blipFill>
-                    <a:blip r:embed="rId8"/>
+                    <a:blip r:embed="rId9"/>
                     <a:stretch>
                       <a:fillRect/>
                     </a:stretch>
@@ -334,57 +408,6 @@
                     <pic:cNvPicPr/>
                   </pic:nvPicPr>
                   <pic:blipFill>
-                    <a:blip r:embed="rId9"/>
-                    <a:stretch>
-                      <a:fillRect/>
-                    </a:stretch>
-                  </pic:blipFill>
-                  <pic:spPr>
-                    <a:xfrm>
-                      <a:off x="0" y="0"/>
-                      <a:ext cx="6858000" cy="3857625"/>
-                    </a:xfrm>
-                    <a:prstGeom prst="rect">
-                      <a:avLst/>
-                    </a:prstGeom>
-                  </pic:spPr>
-                </pic:pic>
-              </a:graphicData>
-            </a:graphic>
-          </wp:inline>
-        </w:drawing>
-      </w:r>
-    </w:p>
-    <w:p>
-      <w:pPr>
-        <w:spacing w:line="240" w:lineRule="auto"/>
-        <w:rPr>
-          <w:b/>
-          <w:bCs/>
-          <w:sz w:val="36"/>
-          <w:szCs w:val="36"/>
-        </w:rPr>
-      </w:pPr>
-      <w:r>
-        <w:rPr>
-          <w:noProof/>
-        </w:rPr>
-        <w:drawing>
-          <wp:inline distT="0" distB="0" distL="0" distR="0" wp14:anchorId="11A36129" wp14:editId="2EA52355">
-            <wp:extent cx="6858000" cy="3857625"/>
-            <wp:effectExtent l="0" t="0" r="0" b="9525"/>
-            <wp:docPr id="1344297186" name="Picture 1"/>
-            <wp:cNvGraphicFramePr>
-              <a:graphicFrameLocks xmlns:a="http://schemas.openxmlformats.org/drawingml/2006/main" noChangeAspect="1"/>
-            </wp:cNvGraphicFramePr>
-            <a:graphic xmlns:a="http://schemas.openxmlformats.org/drawingml/2006/main">
-              <a:graphicData uri="http://schemas.openxmlformats.org/drawingml/2006/picture">
-                <pic:pic xmlns:pic="http://schemas.openxmlformats.org/drawingml/2006/picture">
-                  <pic:nvPicPr>
-                    <pic:cNvPr id="1344297186" name=""/>
-                    <pic:cNvPicPr/>
-                  </pic:nvPicPr>
-                  <pic:blipFill>
                     <a:blip r:embed="rId10"/>
                     <a:stretch>
                       <a:fillRect/>
@@ -420,12 +443,11 @@
         <w:rPr>
           <w:noProof/>
         </w:rPr>
-        <w:lastRenderedPageBreak/>
         <w:drawing>
-          <wp:inline distT="0" distB="0" distL="0" distR="0" wp14:anchorId="7FA54190" wp14:editId="15EF36C1">
+          <wp:inline distT="0" distB="0" distL="0" distR="0" wp14:anchorId="11A36129" wp14:editId="2EA52355">
             <wp:extent cx="6858000" cy="3857625"/>
             <wp:effectExtent l="0" t="0" r="0" b="9525"/>
-            <wp:docPr id="989106696" name="Picture 1"/>
+            <wp:docPr id="1344297186" name="Picture 1"/>
             <wp:cNvGraphicFramePr>
               <a:graphicFrameLocks xmlns:a="http://schemas.openxmlformats.org/drawingml/2006/main" noChangeAspect="1"/>
             </wp:cNvGraphicFramePr>
@@ -433,7 +455,7 @@
               <a:graphicData uri="http://schemas.openxmlformats.org/drawingml/2006/picture">
                 <pic:pic xmlns:pic="http://schemas.openxmlformats.org/drawingml/2006/picture">
                   <pic:nvPicPr>
-                    <pic:cNvPr id="989106696" name=""/>
+                    <pic:cNvPr id="1344297186" name=""/>
                     <pic:cNvPicPr/>
                   </pic:nvPicPr>
                   <pic:blipFill>
@@ -468,6 +490,58 @@
           <w:szCs w:val="36"/>
         </w:rPr>
       </w:pPr>
+      <w:r>
+        <w:rPr>
+          <w:noProof/>
+        </w:rPr>
+        <w:lastRenderedPageBreak/>
+        <w:drawing>
+          <wp:inline distT="0" distB="0" distL="0" distR="0" wp14:anchorId="7FA54190" wp14:editId="15EF36C1">
+            <wp:extent cx="6858000" cy="3857625"/>
+            <wp:effectExtent l="0" t="0" r="0" b="9525"/>
+            <wp:docPr id="989106696" name="Picture 1"/>
+            <wp:cNvGraphicFramePr>
+              <a:graphicFrameLocks xmlns:a="http://schemas.openxmlformats.org/drawingml/2006/main" noChangeAspect="1"/>
+            </wp:cNvGraphicFramePr>
+            <a:graphic xmlns:a="http://schemas.openxmlformats.org/drawingml/2006/main">
+              <a:graphicData uri="http://schemas.openxmlformats.org/drawingml/2006/picture">
+                <pic:pic xmlns:pic="http://schemas.openxmlformats.org/drawingml/2006/picture">
+                  <pic:nvPicPr>
+                    <pic:cNvPr id="989106696" name=""/>
+                    <pic:cNvPicPr/>
+                  </pic:nvPicPr>
+                  <pic:blipFill>
+                    <a:blip r:embed="rId12"/>
+                    <a:stretch>
+                      <a:fillRect/>
+                    </a:stretch>
+                  </pic:blipFill>
+                  <pic:spPr>
+                    <a:xfrm>
+                      <a:off x="0" y="0"/>
+                      <a:ext cx="6858000" cy="3857625"/>
+                    </a:xfrm>
+                    <a:prstGeom prst="rect">
+                      <a:avLst/>
+                    </a:prstGeom>
+                  </pic:spPr>
+                </pic:pic>
+              </a:graphicData>
+            </a:graphic>
+          </wp:inline>
+        </w:drawing>
+      </w:r>
+    </w:p>
+    <w:p>
+      <w:pPr>
+        <w:spacing w:line="240" w:lineRule="auto"/>
+        <w:rPr>
+          <w:b/>
+          <w:bCs/>
+          <w:sz w:val="36"/>
+          <w:szCs w:val="36"/>
+        </w:rPr>
+      </w:pPr>
     </w:p>
     <w:p>
       <w:pPr>
@@ -497,7 +571,7 @@
                     <pic:cNvPicPr/>
                   </pic:nvPicPr>
                   <pic:blipFill>
-                    <a:blip r:embed="rId12"/>
+                    <a:blip r:embed="rId13"/>
                     <a:stretch>
                       <a:fillRect/>
                     </a:stretch>
@@ -543,7 +617,7 @@
                     <pic:cNvPicPr/>
                   </pic:nvPicPr>
                   <pic:blipFill>
-                    <a:blip r:embed="rId13"/>
+                    <a:blip r:embed="rId14"/>
                     <a:stretch>
                       <a:fillRect/>
                     </a:stretch>
@@ -590,7 +664,7 @@
                     <pic:cNvPicPr/>
                   </pic:nvPicPr>
                   <pic:blipFill>
-                    <a:blip r:embed="rId14"/>
+                    <a:blip r:embed="rId15"/>
                     <a:stretch>
                       <a:fillRect/>
                     </a:stretch>
@@ -636,7 +710,7 @@
                     <pic:cNvPicPr/>
                   </pic:nvPicPr>
                   <pic:blipFill>
-                    <a:blip r:embed="rId15"/>
+                    <a:blip r:embed="rId16"/>
                     <a:stretch>
                       <a:fillRect/>
                     </a:stretch>
@@ -683,7 +757,7 @@
                     <pic:cNvPicPr/>
                   </pic:nvPicPr>
                   <pic:blipFill>
-                    <a:blip r:embed="rId16"/>
+                    <a:blip r:embed="rId17"/>
                     <a:stretch>
                       <a:fillRect/>
                     </a:stretch>
@@ -729,7 +803,7 @@
                     <pic:cNvPicPr/>
                   </pic:nvPicPr>
                   <pic:blipFill>
-                    <a:blip r:embed="rId17"/>
+                    <a:blip r:embed="rId18"/>
                     <a:stretch>
                       <a:fillRect/>
                     </a:stretch>
@@ -776,7 +850,7 @@
                     <pic:cNvPicPr/>
                   </pic:nvPicPr>
                   <pic:blipFill>
-                    <a:blip r:embed="rId18"/>
+                    <a:blip r:embed="rId19"/>
                     <a:stretch>
                       <a:fillRect/>
                     </a:stretch>
@@ -822,7 +896,7 @@
                     <pic:cNvPicPr/>
                   </pic:nvPicPr>
                   <pic:blipFill>
-                    <a:blip r:embed="rId19"/>
+                    <a:blip r:embed="rId20"/>
                     <a:stretch>
                       <a:fillRect/>
                     </a:stretch>
@@ -869,7 +943,7 @@
                     <pic:cNvPicPr/>
                   </pic:nvPicPr>
                   <pic:blipFill>
-                    <a:blip r:embed="rId20"/>
+                    <a:blip r:embed="rId21"/>
                     <a:stretch>
                       <a:fillRect/>
                     </a:stretch>
@@ -918,7 +992,7 @@
                     <pic:cNvPicPr/>
                   </pic:nvPicPr>
                   <pic:blipFill>
-                    <a:blip r:embed="rId21"/>
+                    <a:blip r:embed="rId22"/>
                     <a:stretch>
                       <a:fillRect/>
                     </a:stretch>
@@ -964,7 +1038,7 @@
                     <pic:cNvPicPr/>
                   </pic:nvPicPr>
                   <pic:blipFill>
-                    <a:blip r:embed="rId22"/>
+                    <a:blip r:embed="rId23"/>
                     <a:stretch>
                       <a:fillRect/>
                     </a:stretch>
@@ -1011,7 +1085,7 @@
                     <pic:cNvPicPr/>
                   </pic:nvPicPr>
                   <pic:blipFill>
-                    <a:blip r:embed="rId23"/>
+                    <a:blip r:embed="rId24"/>
                     <a:stretch>
                       <a:fillRect/>
                     </a:stretch>
@@ -1063,7 +1137,7 @@
                     <pic:cNvPicPr/>
                   </pic:nvPicPr>
                   <pic:blipFill>
-                    <a:blip r:embed="rId24"/>
+                    <a:blip r:embed="rId25"/>
                     <a:stretch>
                       <a:fillRect/>
                     </a:stretch>
@@ -1109,7 +1183,7 @@
                     <pic:cNvPicPr/>
                   </pic:nvPicPr>
                   <pic:blipFill>
-                    <a:blip r:embed="rId25"/>
+                    <a:blip r:embed="rId26"/>
                     <a:stretch>
                       <a:fillRect/>
                     </a:stretch>
@@ -1156,7 +1230,7 @@
                     <pic:cNvPicPr/>
                   </pic:nvPicPr>
                   <pic:blipFill>
-                    <a:blip r:embed="rId26"/>
+                    <a:blip r:embed="rId27"/>
                     <a:stretch>
                       <a:fillRect/>
                     </a:stretch>
@@ -12632,6 +12706,7 @@
   <w:style w:type="character" w:default="1" w:styleId="DefaultParagraphFont">
     <w:name w:val="Default Paragraph Font"/>
     <w:uiPriority w:val="1"/>
+    <w:semiHidden/>
     <w:unhideWhenUsed/>
   </w:style>
   <w:style w:type="table" w:default="1" w:styleId="TableNormal">

</xml_diff>